<commit_message>
feat: common data for check
</commit_message>
<xml_diff>
--- a/src/utils/65a627a2aa381e0a7e61c8bbMyDoc-11111.docx
+++ b/src/utils/65a627a2aa381e0a7e61c8bbMyDoc-11111.docx
@@ -425,7 +425,7 @@
           <w:szCs w:val="36"/>
           <w:rFonts w:ascii="Times New Roman" w:cs="Times New Roman" w:eastAsia="Times New Roman" w:hAnsi="Times New Roman"/>
         </w:rPr>
-        <w:t xml:space="preserve">1234</w:t>
+        <w:t xml:space="preserve">ОАО "Яновица"</w:t>
       </w:r>
       <w:r>
         <w:t xml:space="preserve"/>
@@ -458,7 +458,7 @@
           <w:szCs w:val="36"/>
           <w:rFonts w:ascii="Times New Roman" w:cs="Times New Roman" w:eastAsia="Times New Roman" w:hAnsi="Times New Roman"/>
         </w:rPr>
-        <w:t xml:space="preserve">1706609400061</w:t>
+        <w:t xml:space="preserve">21 января 2024г.</w:t>
       </w:r>
       <w:r>
         <w:t xml:space="preserve"/>
@@ -511,7 +511,7 @@
           <w:szCs w:val="28"/>
           <w:rFonts w:ascii="Times New Roman" w:cs="Times New Roman" w:eastAsia="Times New Roman" w:hAnsi="Times New Roman"/>
         </w:rPr>
-        <w:t xml:space="preserve">ОАО Пастовичи</w:t>
+        <w:t xml:space="preserve">ОАО "Яновица"</w:t>
       </w:r>
       <w:r>
         <w:t xml:space="preserve"/>
@@ -1264,7 +1264,7 @@
                 <w:szCs w:val="20"/>
                 <w:rFonts w:ascii="Times New Roman" w:cs="Times New Roman" w:eastAsia="Times New Roman" w:hAnsi="Times New Roman"/>
               </w:rPr>
-              <w:t xml:space="preserve">126484.25</w:t>
+              <w:t xml:space="preserve">19.23</w:t>
             </w:r>
           </w:p>
         </w:tc>
@@ -1292,7 +1292,7 @@
                 <w:szCs w:val="20"/>
                 <w:rFonts w:ascii="Times New Roman" w:cs="Times New Roman" w:eastAsia="Times New Roman" w:hAnsi="Times New Roman"/>
               </w:rPr>
-              <w:t xml:space="preserve">456789.23</w:t>
+              <w:t xml:space="preserve">3.85</w:t>
             </w:r>
           </w:p>
         </w:tc>
@@ -1313,7 +1313,7 @@
                 <w:szCs w:val="20"/>
                 <w:rFonts w:ascii="Times New Roman" w:cs="Times New Roman" w:eastAsia="Times New Roman" w:hAnsi="Times New Roman"/>
               </w:rPr>
-              <w:t xml:space="preserve">423658.11</w:t>
+              <w:t xml:space="preserve">42.23</w:t>
             </w:r>
           </w:p>
         </w:tc>

</xml_diff>